<commit_message>
Get new order feature working
</commit_message>
<xml_diff>
--- a/docs/screenshots.docx
+++ b/docs/screenshots.docx
@@ -8,7 +8,7 @@
           <w:noProof/>
         </w:rPr>
         <w:drawing>
-          <wp:inline distT="0" distB="0" distL="0" distR="0">
+          <wp:inline distT="0" distB="0" distL="0" distR="0" wp14:anchorId="7ABAE4C1" wp14:editId="6EE6CB67">
             <wp:extent cx="4872990" cy="8761730"/>
             <wp:effectExtent l="0" t="0" r="3810" b="1270"/>
             <wp:docPr id="1" name="Picture 1"/>
@@ -56,8 +56,6 @@
           </wp:inline>
         </w:drawing>
       </w:r>
-      <w:bookmarkStart w:id="0" w:name="_GoBack"/>
-      <w:bookmarkEnd w:id="0"/>
     </w:p>
     <w:p>
       <w:r>
@@ -66,7 +64,7 @@
         </w:rPr>
         <w:lastRenderedPageBreak/>
         <w:drawing>
-          <wp:inline distT="0" distB="0" distL="0" distR="0">
+          <wp:inline distT="0" distB="0" distL="0" distR="0" wp14:anchorId="27162209" wp14:editId="1724713D">
             <wp:extent cx="4838065" cy="8843010"/>
             <wp:effectExtent l="0" t="0" r="0" b="0"/>
             <wp:docPr id="2" name="Picture 2"/>
@@ -124,7 +122,7 @@
           <w:noProof/>
         </w:rPr>
         <w:drawing>
-          <wp:inline distT="0" distB="0" distL="0" distR="0">
+          <wp:inline distT="0" distB="0" distL="0" distR="0" wp14:anchorId="6C18ECF3" wp14:editId="13472489">
             <wp:extent cx="4838065" cy="8820150"/>
             <wp:effectExtent l="0" t="0" r="0" b="0"/>
             <wp:docPr id="3" name="Picture 3"/>
@@ -179,7 +177,7 @@
           <w:noProof/>
         </w:rPr>
         <w:drawing>
-          <wp:inline distT="0" distB="0" distL="0" distR="0">
+          <wp:inline distT="0" distB="0" distL="0" distR="0" wp14:anchorId="2B5151CB" wp14:editId="69BBB129">
             <wp:extent cx="4838065" cy="8808085"/>
             <wp:effectExtent l="0" t="0" r="0" b="5715"/>
             <wp:docPr id="4" name="Picture 4"/>
@@ -234,7 +232,7 @@
           <w:noProof/>
         </w:rPr>
         <w:drawing>
-          <wp:inline distT="0" distB="0" distL="0" distR="0">
+          <wp:inline distT="0" distB="0" distL="0" distR="0" wp14:anchorId="6088589F" wp14:editId="69BCA6B9">
             <wp:extent cx="4872990" cy="8993505"/>
             <wp:effectExtent l="0" t="0" r="3810" b="0"/>
             <wp:docPr id="5" name="Picture 5"/>
@@ -289,7 +287,7 @@
           <w:noProof/>
         </w:rPr>
         <w:drawing>
-          <wp:inline distT="0" distB="0" distL="0" distR="0">
+          <wp:inline distT="0" distB="0" distL="0" distR="0" wp14:anchorId="0554F4AE" wp14:editId="273B7926">
             <wp:extent cx="4803775" cy="8866505"/>
             <wp:effectExtent l="0" t="0" r="0" b="0"/>
             <wp:docPr id="6" name="Picture 6"/>
@@ -344,7 +342,7 @@
           <w:noProof/>
         </w:rPr>
         <w:drawing>
-          <wp:inline distT="0" distB="0" distL="0" distR="0">
+          <wp:inline distT="0" distB="0" distL="0" distR="0" wp14:anchorId="2FA37AA7" wp14:editId="2DA515F6">
             <wp:extent cx="4815205" cy="8716010"/>
             <wp:effectExtent l="0" t="0" r="10795" b="0"/>
             <wp:docPr id="7" name="Picture 7"/>
@@ -392,6 +390,63 @@
           </wp:inline>
         </w:drawing>
       </w:r>
+    </w:p>
+    <w:p>
+      <w:r>
+        <w:rPr>
+          <w:noProof/>
+        </w:rPr>
+        <w:drawing>
+          <wp:inline distT="0" distB="0" distL="0" distR="0" wp14:anchorId="3148482C" wp14:editId="3D05969A">
+            <wp:extent cx="4051300" cy="7211060"/>
+            <wp:effectExtent l="0" t="0" r="12700" b="2540"/>
+            <wp:docPr id="8" name="Picture 1"/>
+            <wp:cNvGraphicFramePr>
+              <a:graphicFrameLocks xmlns:a="http://schemas.openxmlformats.org/drawingml/2006/main" noChangeAspect="1"/>
+            </wp:cNvGraphicFramePr>
+            <a:graphic xmlns:a="http://schemas.openxmlformats.org/drawingml/2006/main">
+              <a:graphicData uri="http://schemas.openxmlformats.org/drawingml/2006/picture">
+                <pic:pic xmlns:pic="http://schemas.openxmlformats.org/drawingml/2006/picture">
+                  <pic:nvPicPr>
+                    <pic:cNvPr id="0" name="Picture 1"/>
+                    <pic:cNvPicPr>
+                      <a:picLocks noChangeAspect="1" noChangeArrowheads="1"/>
+                    </pic:cNvPicPr>
+                  </pic:nvPicPr>
+                  <pic:blipFill>
+                    <a:blip r:embed="rId12">
+                      <a:extLst>
+                        <a:ext uri="{28A0092B-C50C-407E-A947-70E740481C1C}">
+                          <a14:useLocalDpi xmlns:a14="http://schemas.microsoft.com/office/drawing/2010/main" val="0"/>
+                        </a:ext>
+                      </a:extLst>
+                    </a:blip>
+                    <a:srcRect/>
+                    <a:stretch>
+                      <a:fillRect/>
+                    </a:stretch>
+                  </pic:blipFill>
+                  <pic:spPr bwMode="auto">
+                    <a:xfrm>
+                      <a:off x="0" y="0"/>
+                      <a:ext cx="4051300" cy="7211060"/>
+                    </a:xfrm>
+                    <a:prstGeom prst="rect">
+                      <a:avLst/>
+                    </a:prstGeom>
+                    <a:noFill/>
+                    <a:ln>
+                      <a:noFill/>
+                    </a:ln>
+                  </pic:spPr>
+                </pic:pic>
+              </a:graphicData>
+            </a:graphic>
+          </wp:inline>
+        </w:drawing>
+      </w:r>
+      <w:bookmarkStart w:id="0" w:name="_GoBack"/>
+      <w:bookmarkEnd w:id="0"/>
     </w:p>
     <w:sectPr>
       <w:pgSz w:w="12240" w:h="15840"/>

</xml_diff>